<commit_message>
updated docs, added RFID diagram
</commit_message>
<xml_diff>
--- a/documentatie/manage en control/Risico-inventarisatie .docx
+++ b/documentatie/manage en control/Risico-inventarisatie .docx
@@ -484,7 +484,7 @@
           <w:noProof/>
         </w:rPr>
         <w:drawing>
-          <wp:inline distT="0" distB="0" distL="0" distR="0" wp14:anchorId="373C710E" wp14:editId="559CED87">
+          <wp:inline distT="0" distB="0" distL="0" distR="0" wp14:anchorId="373C710E" wp14:editId="7F9DF972">
             <wp:extent cx="5132381" cy="2095369"/>
             <wp:effectExtent l="0" t="0" r="0" b="635"/>
             <wp:docPr id="825695141" name="Picture 825695141"/>
@@ -1745,9 +1745,9 @@
       </w:tblPr>
       <w:tblGrid>
         <w:gridCol w:w="557"/>
-        <w:gridCol w:w="1735"/>
-        <w:gridCol w:w="1041"/>
-        <w:gridCol w:w="1044"/>
+        <w:gridCol w:w="1863"/>
+        <w:gridCol w:w="990"/>
+        <w:gridCol w:w="967"/>
         <w:gridCol w:w="5969"/>
       </w:tblGrid>
       <w:tr>
@@ -1780,7 +1780,7 @@
         </w:tc>
         <w:tc>
           <w:tcPr>
-            <w:tcW w:w="1735" w:type="dxa"/>
+            <w:tcW w:w="1863" w:type="dxa"/>
             <w:tcBorders>
               <w:top w:val="single" w:sz="8" w:space="0" w:color="000000" w:themeColor="text1"/>
               <w:left w:val="single" w:sz="8" w:space="0" w:color="000000" w:themeColor="text1"/>
@@ -1820,7 +1820,7 @@
         </w:tc>
         <w:tc>
           <w:tcPr>
-            <w:tcW w:w="1041" w:type="dxa"/>
+            <w:tcW w:w="990" w:type="dxa"/>
             <w:tcBorders>
               <w:top w:val="single" w:sz="8" w:space="0" w:color="000000" w:themeColor="text1"/>
               <w:left w:val="single" w:sz="8" w:space="0" w:color="000000" w:themeColor="text1"/>
@@ -1860,7 +1860,7 @@
         </w:tc>
         <w:tc>
           <w:tcPr>
-            <w:tcW w:w="1044" w:type="dxa"/>
+            <w:tcW w:w="967" w:type="dxa"/>
             <w:tcBorders>
               <w:top w:val="single" w:sz="8" w:space="0" w:color="000000" w:themeColor="text1"/>
               <w:left w:val="single" w:sz="8" w:space="0" w:color="000000" w:themeColor="text1"/>
@@ -1989,7 +1989,7 @@
         </w:tc>
         <w:tc>
           <w:tcPr>
-            <w:tcW w:w="1735" w:type="dxa"/>
+            <w:tcW w:w="1863" w:type="dxa"/>
             <w:tcBorders>
               <w:top w:val="single" w:sz="8" w:space="0" w:color="000000" w:themeColor="text1"/>
               <w:left w:val="single" w:sz="8" w:space="0" w:color="000000" w:themeColor="text1"/>
@@ -2047,7 +2047,7 @@
         </w:tc>
         <w:tc>
           <w:tcPr>
-            <w:tcW w:w="1041" w:type="dxa"/>
+            <w:tcW w:w="990" w:type="dxa"/>
             <w:tcBorders>
               <w:top w:val="single" w:sz="8" w:space="0" w:color="000000" w:themeColor="text1"/>
               <w:left w:val="single" w:sz="8" w:space="0" w:color="000000" w:themeColor="text1"/>
@@ -2086,7 +2086,7 @@
         </w:tc>
         <w:tc>
           <w:tcPr>
-            <w:tcW w:w="1044" w:type="dxa"/>
+            <w:tcW w:w="967" w:type="dxa"/>
             <w:tcBorders>
               <w:top w:val="single" w:sz="8" w:space="0" w:color="000000" w:themeColor="text1"/>
               <w:left w:val="single" w:sz="8" w:space="0" w:color="000000" w:themeColor="text1"/>
@@ -2203,7 +2203,7 @@
         </w:tc>
         <w:tc>
           <w:tcPr>
-            <w:tcW w:w="1735" w:type="dxa"/>
+            <w:tcW w:w="1863" w:type="dxa"/>
             <w:tcBorders>
               <w:top w:val="single" w:sz="8" w:space="0" w:color="000000" w:themeColor="text1"/>
               <w:left w:val="single" w:sz="8" w:space="0" w:color="000000" w:themeColor="text1"/>
@@ -2228,11 +2228,20 @@
                 <w:lang w:eastAsia="nl-NL"/>
               </w:rPr>
             </w:pPr>
+            <w:r>
+              <w:rPr>
+                <w:rFonts w:ascii="Arial" w:eastAsia="Times New Roman" w:hAnsi="Arial" w:cs="Arial"/>
+                <w:sz w:val="20"/>
+                <w:szCs w:val="20"/>
+                <w:lang w:eastAsia="nl-NL"/>
+              </w:rPr>
+              <w:t>Hardware gaat kapot</w:t>
+            </w:r>
           </w:p>
         </w:tc>
         <w:tc>
           <w:tcPr>
-            <w:tcW w:w="1041" w:type="dxa"/>
+            <w:tcW w:w="990" w:type="dxa"/>
             <w:tcBorders>
               <w:top w:val="single" w:sz="8" w:space="0" w:color="000000" w:themeColor="text1"/>
               <w:left w:val="single" w:sz="8" w:space="0" w:color="000000" w:themeColor="text1"/>
@@ -2257,11 +2266,20 @@
                 <w:lang w:eastAsia="nl-NL"/>
               </w:rPr>
             </w:pPr>
+            <w:r>
+              <w:rPr>
+                <w:rFonts w:ascii="Arial" w:eastAsia="Times New Roman" w:hAnsi="Arial" w:cs="Arial"/>
+                <w:sz w:val="20"/>
+                <w:szCs w:val="20"/>
+                <w:lang w:eastAsia="nl-NL"/>
+              </w:rPr>
+              <w:t>4</w:t>
+            </w:r>
           </w:p>
         </w:tc>
         <w:tc>
           <w:tcPr>
-            <w:tcW w:w="1044" w:type="dxa"/>
+            <w:tcW w:w="967" w:type="dxa"/>
             <w:tcBorders>
               <w:top w:val="single" w:sz="8" w:space="0" w:color="000000" w:themeColor="text1"/>
               <w:left w:val="single" w:sz="8" w:space="0" w:color="000000" w:themeColor="text1"/>
@@ -2286,6 +2304,15 @@
                 <w:lang w:eastAsia="nl-NL"/>
               </w:rPr>
             </w:pPr>
+            <w:r>
+              <w:rPr>
+                <w:rFonts w:ascii="Arial" w:eastAsia="Times New Roman" w:hAnsi="Arial" w:cs="Arial"/>
+                <w:sz w:val="20"/>
+                <w:szCs w:val="20"/>
+                <w:lang w:eastAsia="nl-NL"/>
+              </w:rPr>
+              <w:t>3</w:t>
+            </w:r>
           </w:p>
         </w:tc>
         <w:tc>
@@ -2308,6 +2335,15 @@
                 <w:lang w:eastAsia="nl-NL"/>
               </w:rPr>
             </w:pPr>
+            <w:r>
+              <w:rPr>
+                <w:rFonts w:ascii="Arial" w:eastAsia="Times New Roman" w:hAnsi="Arial" w:cs="Arial"/>
+                <w:sz w:val="20"/>
+                <w:szCs w:val="20"/>
+                <w:lang w:eastAsia="nl-NL"/>
+              </w:rPr>
+              <w:t>Vervanging vinden en of repareren als mogelijk.</w:t>
+            </w:r>
           </w:p>
         </w:tc>
       </w:tr>
@@ -2348,7 +2384,7 @@
         </w:tc>
         <w:tc>
           <w:tcPr>
-            <w:tcW w:w="1735" w:type="dxa"/>
+            <w:tcW w:w="1863" w:type="dxa"/>
             <w:tcBorders>
               <w:top w:val="single" w:sz="8" w:space="0" w:color="000000" w:themeColor="text1"/>
               <w:left w:val="single" w:sz="8" w:space="0" w:color="000000" w:themeColor="text1"/>
@@ -2372,11 +2408,20 @@
                 <w:lang w:eastAsia="nl-NL"/>
               </w:rPr>
             </w:pPr>
+            <w:r>
+              <w:rPr>
+                <w:rFonts w:ascii="Arial" w:eastAsia="Times New Roman" w:hAnsi="Arial" w:cs="Arial"/>
+                <w:sz w:val="20"/>
+                <w:szCs w:val="20"/>
+                <w:lang w:eastAsia="nl-NL"/>
+              </w:rPr>
+              <w:t>Teamgenoot(en) is afwezig</w:t>
+            </w:r>
           </w:p>
         </w:tc>
         <w:tc>
           <w:tcPr>
-            <w:tcW w:w="1041" w:type="dxa"/>
+            <w:tcW w:w="990" w:type="dxa"/>
             <w:tcBorders>
               <w:top w:val="single" w:sz="8" w:space="0" w:color="000000" w:themeColor="text1"/>
               <w:left w:val="single" w:sz="8" w:space="0" w:color="000000" w:themeColor="text1"/>
@@ -2400,11 +2445,20 @@
                 <w:lang w:eastAsia="nl-NL"/>
               </w:rPr>
             </w:pPr>
+            <w:r>
+              <w:rPr>
+                <w:rFonts w:ascii="Arial" w:eastAsia="Times New Roman" w:hAnsi="Arial" w:cs="Arial"/>
+                <w:sz w:val="20"/>
+                <w:szCs w:val="20"/>
+                <w:lang w:eastAsia="nl-NL"/>
+              </w:rPr>
+              <w:t>4</w:t>
+            </w:r>
           </w:p>
         </w:tc>
         <w:tc>
           <w:tcPr>
-            <w:tcW w:w="1044" w:type="dxa"/>
+            <w:tcW w:w="967" w:type="dxa"/>
             <w:tcBorders>
               <w:top w:val="single" w:sz="8" w:space="0" w:color="000000" w:themeColor="text1"/>
               <w:left w:val="single" w:sz="8" w:space="0" w:color="000000" w:themeColor="text1"/>
@@ -2428,6 +2482,15 @@
                 <w:lang w:eastAsia="nl-NL"/>
               </w:rPr>
             </w:pPr>
+            <w:r>
+              <w:rPr>
+                <w:rFonts w:ascii="Arial" w:eastAsia="Times New Roman" w:hAnsi="Arial" w:cs="Arial"/>
+                <w:sz w:val="20"/>
+                <w:szCs w:val="20"/>
+                <w:lang w:eastAsia="nl-NL"/>
+              </w:rPr>
+              <w:t>3</w:t>
+            </w:r>
           </w:p>
         </w:tc>
         <w:tc>
@@ -2450,6 +2513,35 @@
                 <w:lang w:eastAsia="nl-NL"/>
               </w:rPr>
             </w:pPr>
+            <w:r>
+              <w:rPr>
+                <w:rFonts w:ascii="Arial" w:eastAsia="Times New Roman" w:hAnsi="Arial" w:cs="Arial"/>
+                <w:sz w:val="20"/>
+                <w:szCs w:val="20"/>
+                <w:lang w:eastAsia="nl-NL"/>
+              </w:rPr>
+              <w:t xml:space="preserve">Vragen of gemaakte werk/documentatie op de </w:t>
+            </w:r>
+            <w:proofErr w:type="spellStart"/>
+            <w:r>
+              <w:rPr>
+                <w:rFonts w:ascii="Arial" w:eastAsia="Times New Roman" w:hAnsi="Arial" w:cs="Arial"/>
+                <w:sz w:val="20"/>
+                <w:szCs w:val="20"/>
+                <w:lang w:eastAsia="nl-NL"/>
+              </w:rPr>
+              <w:t>github</w:t>
+            </w:r>
+            <w:proofErr w:type="spellEnd"/>
+            <w:r>
+              <w:rPr>
+                <w:rFonts w:ascii="Arial" w:eastAsia="Times New Roman" w:hAnsi="Arial" w:cs="Arial"/>
+                <w:sz w:val="20"/>
+                <w:szCs w:val="20"/>
+                <w:lang w:eastAsia="nl-NL"/>
+              </w:rPr>
+              <w:t xml:space="preserve"> staat en iemand anders die taak laten overnemen.</w:t>
+            </w:r>
           </w:p>
         </w:tc>
       </w:tr>
@@ -2490,7 +2582,7 @@
         </w:tc>
         <w:tc>
           <w:tcPr>
-            <w:tcW w:w="1735" w:type="dxa"/>
+            <w:tcW w:w="1863" w:type="dxa"/>
             <w:tcBorders>
               <w:top w:val="single" w:sz="8" w:space="0" w:color="000000" w:themeColor="text1"/>
               <w:left w:val="single" w:sz="8" w:space="0" w:color="000000" w:themeColor="text1"/>
@@ -2514,11 +2606,20 @@
                 <w:lang w:eastAsia="nl-NL"/>
               </w:rPr>
             </w:pPr>
+            <w:r>
+              <w:rPr>
+                <w:rFonts w:ascii="Arial" w:eastAsia="Times New Roman" w:hAnsi="Arial" w:cs="Arial"/>
+                <w:sz w:val="20"/>
+                <w:szCs w:val="20"/>
+                <w:lang w:eastAsia="nl-NL"/>
+              </w:rPr>
+              <w:t>Stroom valt uit</w:t>
+            </w:r>
           </w:p>
         </w:tc>
         <w:tc>
           <w:tcPr>
-            <w:tcW w:w="1041" w:type="dxa"/>
+            <w:tcW w:w="990" w:type="dxa"/>
             <w:tcBorders>
               <w:top w:val="single" w:sz="8" w:space="0" w:color="000000" w:themeColor="text1"/>
               <w:left w:val="single" w:sz="8" w:space="0" w:color="000000" w:themeColor="text1"/>
@@ -2542,11 +2643,20 @@
                 <w:lang w:eastAsia="nl-NL"/>
               </w:rPr>
             </w:pPr>
+            <w:r>
+              <w:rPr>
+                <w:rFonts w:ascii="Arial" w:eastAsia="Times New Roman" w:hAnsi="Arial" w:cs="Arial"/>
+                <w:sz w:val="20"/>
+                <w:szCs w:val="20"/>
+                <w:lang w:eastAsia="nl-NL"/>
+              </w:rPr>
+              <w:t>5</w:t>
+            </w:r>
           </w:p>
         </w:tc>
         <w:tc>
           <w:tcPr>
-            <w:tcW w:w="1044" w:type="dxa"/>
+            <w:tcW w:w="967" w:type="dxa"/>
             <w:tcBorders>
               <w:top w:val="single" w:sz="8" w:space="0" w:color="000000" w:themeColor="text1"/>
               <w:left w:val="single" w:sz="8" w:space="0" w:color="000000" w:themeColor="text1"/>
@@ -2570,6 +2680,15 @@
                 <w:lang w:eastAsia="nl-NL"/>
               </w:rPr>
             </w:pPr>
+            <w:r>
+              <w:rPr>
+                <w:rFonts w:ascii="Arial" w:eastAsia="Times New Roman" w:hAnsi="Arial" w:cs="Arial"/>
+                <w:sz w:val="20"/>
+                <w:szCs w:val="20"/>
+                <w:lang w:eastAsia="nl-NL"/>
+              </w:rPr>
+              <w:t>2</w:t>
+            </w:r>
           </w:p>
         </w:tc>
         <w:tc>
@@ -2592,6 +2711,35 @@
                 <w:lang w:eastAsia="nl-NL"/>
               </w:rPr>
             </w:pPr>
+            <w:r>
+              <w:rPr>
+                <w:rFonts w:ascii="Arial" w:eastAsia="Times New Roman" w:hAnsi="Arial" w:cs="Arial"/>
+                <w:sz w:val="20"/>
+                <w:szCs w:val="20"/>
+                <w:lang w:eastAsia="nl-NL"/>
+              </w:rPr>
+              <w:t xml:space="preserve">Kijken of er een </w:t>
+            </w:r>
+            <w:proofErr w:type="spellStart"/>
+            <w:r>
+              <w:rPr>
+                <w:rFonts w:ascii="Arial" w:eastAsia="Times New Roman" w:hAnsi="Arial" w:cs="Arial"/>
+                <w:sz w:val="20"/>
+                <w:szCs w:val="20"/>
+                <w:lang w:eastAsia="nl-NL"/>
+              </w:rPr>
+              <w:t>vervangde</w:t>
+            </w:r>
+            <w:proofErr w:type="spellEnd"/>
+            <w:r>
+              <w:rPr>
+                <w:rFonts w:ascii="Arial" w:eastAsia="Times New Roman" w:hAnsi="Arial" w:cs="Arial"/>
+                <w:sz w:val="20"/>
+                <w:szCs w:val="20"/>
+                <w:lang w:eastAsia="nl-NL"/>
+              </w:rPr>
+              <w:t xml:space="preserve"> stroombron beschikbaar is.</w:t>
+            </w:r>
           </w:p>
         </w:tc>
       </w:tr>
@@ -2626,13 +2774,22 @@
                 <w:szCs w:val="20"/>
                 <w:lang w:eastAsia="nl-NL"/>
               </w:rPr>
+              <w:t xml:space="preserve"> </w:t>
+            </w:r>
+            <w:r>
+              <w:rPr>
+                <w:rFonts w:ascii="Arial" w:eastAsia="Times New Roman" w:hAnsi="Arial" w:cs="Arial"/>
+                <w:sz w:val="20"/>
+                <w:szCs w:val="20"/>
+                <w:lang w:eastAsia="nl-NL"/>
+              </w:rPr>
               <w:t>4.</w:t>
             </w:r>
           </w:p>
         </w:tc>
         <w:tc>
           <w:tcPr>
-            <w:tcW w:w="1735" w:type="dxa"/>
+            <w:tcW w:w="1863" w:type="dxa"/>
             <w:tcBorders>
               <w:top w:val="single" w:sz="8" w:space="0" w:color="000000" w:themeColor="text1"/>
               <w:left w:val="single" w:sz="8" w:space="0" w:color="000000" w:themeColor="text1"/>
@@ -2656,11 +2813,42 @@
                 <w:lang w:eastAsia="nl-NL"/>
               </w:rPr>
             </w:pPr>
+            <w:proofErr w:type="spellStart"/>
+            <w:r>
+              <w:rPr>
+                <w:rFonts w:ascii="Arial" w:eastAsia="Times New Roman" w:hAnsi="Arial" w:cs="Arial"/>
+                <w:sz w:val="20"/>
+                <w:szCs w:val="20"/>
+                <w:lang w:eastAsia="nl-NL"/>
+              </w:rPr>
+              <w:t>Github</w:t>
+            </w:r>
+            <w:proofErr w:type="spellEnd"/>
+            <w:r>
+              <w:rPr>
+                <w:rFonts w:ascii="Arial" w:eastAsia="Times New Roman" w:hAnsi="Arial" w:cs="Arial"/>
+                <w:sz w:val="20"/>
+                <w:szCs w:val="20"/>
+                <w:lang w:eastAsia="nl-NL"/>
+              </w:rPr>
+              <w:t xml:space="preserve"> is </w:t>
+            </w:r>
+            <w:proofErr w:type="spellStart"/>
+            <w:r>
+              <w:rPr>
+                <w:rFonts w:ascii="Arial" w:eastAsia="Times New Roman" w:hAnsi="Arial" w:cs="Arial"/>
+                <w:sz w:val="20"/>
+                <w:szCs w:val="20"/>
+                <w:lang w:eastAsia="nl-NL"/>
+              </w:rPr>
+              <w:t>onbeschikbaar</w:t>
+            </w:r>
+            <w:proofErr w:type="spellEnd"/>
           </w:p>
         </w:tc>
         <w:tc>
           <w:tcPr>
-            <w:tcW w:w="1041" w:type="dxa"/>
+            <w:tcW w:w="990" w:type="dxa"/>
             <w:tcBorders>
               <w:top w:val="single" w:sz="8" w:space="0" w:color="000000" w:themeColor="text1"/>
               <w:left w:val="single" w:sz="8" w:space="0" w:color="000000" w:themeColor="text1"/>
@@ -2684,11 +2872,20 @@
                 <w:lang w:eastAsia="nl-NL"/>
               </w:rPr>
             </w:pPr>
+            <w:r>
+              <w:rPr>
+                <w:rFonts w:ascii="Arial" w:eastAsia="Times New Roman" w:hAnsi="Arial" w:cs="Arial"/>
+                <w:sz w:val="20"/>
+                <w:szCs w:val="20"/>
+                <w:lang w:eastAsia="nl-NL"/>
+              </w:rPr>
+              <w:t>4</w:t>
+            </w:r>
           </w:p>
         </w:tc>
         <w:tc>
           <w:tcPr>
-            <w:tcW w:w="1044" w:type="dxa"/>
+            <w:tcW w:w="967" w:type="dxa"/>
             <w:tcBorders>
               <w:top w:val="single" w:sz="8" w:space="0" w:color="000000" w:themeColor="text1"/>
               <w:left w:val="single" w:sz="8" w:space="0" w:color="000000" w:themeColor="text1"/>
@@ -2712,6 +2909,15 @@
                 <w:lang w:eastAsia="nl-NL"/>
               </w:rPr>
             </w:pPr>
+            <w:r>
+              <w:rPr>
+                <w:rFonts w:ascii="Arial" w:eastAsia="Times New Roman" w:hAnsi="Arial" w:cs="Arial"/>
+                <w:sz w:val="20"/>
+                <w:szCs w:val="20"/>
+                <w:lang w:eastAsia="nl-NL"/>
+              </w:rPr>
+              <w:t>1</w:t>
+            </w:r>
           </w:p>
         </w:tc>
         <w:tc>
@@ -2734,6 +2940,24 @@
                 <w:lang w:eastAsia="nl-NL"/>
               </w:rPr>
             </w:pPr>
+            <w:r>
+              <w:rPr>
+                <w:rFonts w:ascii="Arial" w:eastAsia="Times New Roman" w:hAnsi="Arial" w:cs="Arial"/>
+                <w:sz w:val="20"/>
+                <w:szCs w:val="20"/>
+                <w:lang w:eastAsia="nl-NL"/>
+              </w:rPr>
+              <w:t>Werk/documenten via een ander me</w:t>
+            </w:r>
+            <w:r>
+              <w:rPr>
+                <w:rFonts w:ascii="Arial" w:eastAsia="Times New Roman" w:hAnsi="Arial" w:cs="Arial"/>
+                <w:sz w:val="20"/>
+                <w:szCs w:val="20"/>
+                <w:lang w:eastAsia="nl-NL"/>
+              </w:rPr>
+              <w:t>dium delen.</w:t>
+            </w:r>
           </w:p>
         </w:tc>
       </w:tr>
@@ -2774,7 +2998,7 @@
         </w:tc>
         <w:tc>
           <w:tcPr>
-            <w:tcW w:w="1735" w:type="dxa"/>
+            <w:tcW w:w="1863" w:type="dxa"/>
             <w:tcBorders>
               <w:top w:val="single" w:sz="8" w:space="0" w:color="000000" w:themeColor="text1"/>
               <w:left w:val="single" w:sz="8" w:space="0" w:color="000000" w:themeColor="text1"/>
@@ -2798,11 +3022,20 @@
                 <w:lang w:eastAsia="nl-NL"/>
               </w:rPr>
             </w:pPr>
+            <w:r>
+              <w:rPr>
+                <w:rFonts w:ascii="Arial" w:eastAsia="Times New Roman" w:hAnsi="Arial" w:cs="Arial"/>
+                <w:sz w:val="20"/>
+                <w:szCs w:val="20"/>
+                <w:lang w:eastAsia="nl-NL"/>
+              </w:rPr>
+              <w:t>Fysieke schade</w:t>
+            </w:r>
           </w:p>
         </w:tc>
         <w:tc>
           <w:tcPr>
-            <w:tcW w:w="1041" w:type="dxa"/>
+            <w:tcW w:w="990" w:type="dxa"/>
             <w:tcBorders>
               <w:top w:val="single" w:sz="8" w:space="0" w:color="000000" w:themeColor="text1"/>
               <w:left w:val="single" w:sz="8" w:space="0" w:color="000000" w:themeColor="text1"/>
@@ -2826,11 +3059,20 @@
                 <w:lang w:eastAsia="nl-NL"/>
               </w:rPr>
             </w:pPr>
+            <w:r>
+              <w:rPr>
+                <w:rFonts w:ascii="Arial" w:eastAsia="Times New Roman" w:hAnsi="Arial" w:cs="Arial"/>
+                <w:sz w:val="20"/>
+                <w:szCs w:val="20"/>
+                <w:lang w:eastAsia="nl-NL"/>
+              </w:rPr>
+              <w:t>3</w:t>
+            </w:r>
           </w:p>
         </w:tc>
         <w:tc>
           <w:tcPr>
-            <w:tcW w:w="1044" w:type="dxa"/>
+            <w:tcW w:w="967" w:type="dxa"/>
             <w:tcBorders>
               <w:top w:val="single" w:sz="8" w:space="0" w:color="000000" w:themeColor="text1"/>
               <w:left w:val="single" w:sz="8" w:space="0" w:color="000000" w:themeColor="text1"/>
@@ -2854,6 +3096,15 @@
                 <w:lang w:eastAsia="nl-NL"/>
               </w:rPr>
             </w:pPr>
+            <w:r>
+              <w:rPr>
+                <w:rFonts w:ascii="Arial" w:eastAsia="Times New Roman" w:hAnsi="Arial" w:cs="Arial"/>
+                <w:sz w:val="20"/>
+                <w:szCs w:val="20"/>
+                <w:lang w:eastAsia="nl-NL"/>
+              </w:rPr>
+              <w:t>3</w:t>
+            </w:r>
           </w:p>
         </w:tc>
         <w:tc>
@@ -2876,6 +3127,35 @@
                 <w:lang w:eastAsia="nl-NL"/>
               </w:rPr>
             </w:pPr>
+            <w:r>
+              <w:rPr>
+                <w:rFonts w:ascii="Arial" w:eastAsia="Times New Roman" w:hAnsi="Arial" w:cs="Arial"/>
+                <w:sz w:val="20"/>
+                <w:szCs w:val="20"/>
+                <w:lang w:eastAsia="nl-NL"/>
+              </w:rPr>
+              <w:t>Zorgen voor vervangend materiaal om daarmee een onderdeel te wisselen.</w:t>
+            </w:r>
+          </w:p>
+          <w:p>
+            <w:pPr>
+              <w:jc w:val="both"/>
+              <w:rPr>
+                <w:rFonts w:ascii="Arial" w:eastAsia="Times New Roman" w:hAnsi="Arial" w:cs="Arial"/>
+                <w:sz w:val="20"/>
+                <w:szCs w:val="20"/>
+                <w:lang w:eastAsia="nl-NL"/>
+              </w:rPr>
+            </w:pPr>
+            <w:r>
+              <w:rPr>
+                <w:rFonts w:ascii="Arial" w:eastAsia="Times New Roman" w:hAnsi="Arial" w:cs="Arial"/>
+                <w:sz w:val="20"/>
+                <w:szCs w:val="20"/>
+                <w:lang w:eastAsia="nl-NL"/>
+              </w:rPr>
+              <w:t xml:space="preserve">Als schade niet te groot is, kijken of het met een simpele oplossing te fixen is. </w:t>
+            </w:r>
           </w:p>
         </w:tc>
       </w:tr>
@@ -4032,88 +4312,12 @@
 </file>
 
 <file path=customXml/item1.xml><?xml version="1.0" encoding="utf-8"?>
-<p:properties xmlns:p="http://schemas.microsoft.com/office/2006/metadata/properties" xmlns:xsi="http://www.w3.org/2001/XMLSchema-instance" xmlns:pc="http://schemas.microsoft.com/office/infopath/2007/PartnerControls">
-  <documentManagement>
-    <Invited_Members xmlns="a3906c3e-b90e-4845-8e6f-58b92a9a2bef" xsi:nil="true"/>
-    <AppVersion xmlns="a3906c3e-b90e-4845-8e6f-58b92a9a2bef" xsi:nil="true"/>
-    <Invited_Teachers xmlns="a3906c3e-b90e-4845-8e6f-58b92a9a2bef" xsi:nil="true"/>
-    <Invited_Students xmlns="a3906c3e-b90e-4845-8e6f-58b92a9a2bef" xsi:nil="true"/>
-    <lcf76f155ced4ddcb4097134ff3c332f xmlns="a3906c3e-b90e-4845-8e6f-58b92a9a2bef">
-      <Terms xmlns="http://schemas.microsoft.com/office/infopath/2007/PartnerControls"/>
-    </lcf76f155ced4ddcb4097134ff3c332f>
-    <Math_Settings xmlns="a3906c3e-b90e-4845-8e6f-58b92a9a2bef" xsi:nil="true"/>
-    <Has_Teacher_Only_SectionGroup xmlns="a3906c3e-b90e-4845-8e6f-58b92a9a2bef" xsi:nil="true"/>
-    <Members xmlns="a3906c3e-b90e-4845-8e6f-58b92a9a2bef">
-      <UserInfo>
-        <DisplayName/>
-        <AccountId xsi:nil="true"/>
-        <AccountType/>
-      </UserInfo>
-    </Members>
-    <Member_Groups xmlns="a3906c3e-b90e-4845-8e6f-58b92a9a2bef">
-      <UserInfo>
-        <DisplayName/>
-        <AccountId xsi:nil="true"/>
-        <AccountType/>
-      </UserInfo>
-    </Member_Groups>
-    <Teams_Channel_Section_Location xmlns="a3906c3e-b90e-4845-8e6f-58b92a9a2bef" xsi:nil="true"/>
-    <TaxCatchAll xmlns="f52fef0e-7040-4ab1-a4cf-1b03feb55e5f" xsi:nil="true"/>
-    <LMS_Mappings xmlns="a3906c3e-b90e-4845-8e6f-58b92a9a2bef" xsi:nil="true"/>
-    <Teachers xmlns="a3906c3e-b90e-4845-8e6f-58b92a9a2bef">
-      <UserInfo>
-        <DisplayName/>
-        <AccountId xsi:nil="true"/>
-        <AccountType/>
-      </UserInfo>
-    </Teachers>
-    <Templates xmlns="a3906c3e-b90e-4845-8e6f-58b92a9a2bef" xsi:nil="true"/>
-    <Has_Leaders_Only_SectionGroup xmlns="a3906c3e-b90e-4845-8e6f-58b92a9a2bef" xsi:nil="true"/>
-    <Invited_Leaders xmlns="a3906c3e-b90e-4845-8e6f-58b92a9a2bef" xsi:nil="true"/>
-    <CultureName xmlns="a3906c3e-b90e-4845-8e6f-58b92a9a2bef" xsi:nil="true"/>
-    <Owner xmlns="a3906c3e-b90e-4845-8e6f-58b92a9a2bef">
-      <UserInfo>
-        <DisplayName/>
-        <AccountId xsi:nil="true"/>
-        <AccountType/>
-      </UserInfo>
-    </Owner>
-    <Leaders xmlns="a3906c3e-b90e-4845-8e6f-58b92a9a2bef">
-      <UserInfo>
-        <DisplayName/>
-        <AccountId xsi:nil="true"/>
-        <AccountType/>
-      </UserInfo>
-    </Leaders>
-    <TeamsChannelId xmlns="a3906c3e-b90e-4845-8e6f-58b92a9a2bef" xsi:nil="true"/>
-    <NotebookType xmlns="a3906c3e-b90e-4845-8e6f-58b92a9a2bef" xsi:nil="true"/>
-    <FolderType xmlns="a3906c3e-b90e-4845-8e6f-58b92a9a2bef" xsi:nil="true"/>
-    <Students xmlns="a3906c3e-b90e-4845-8e6f-58b92a9a2bef">
-      <UserInfo>
-        <DisplayName/>
-        <AccountId xsi:nil="true"/>
-        <AccountType/>
-      </UserInfo>
-    </Students>
-    <Student_Groups xmlns="a3906c3e-b90e-4845-8e6f-58b92a9a2bef">
-      <UserInfo>
-        <DisplayName/>
-        <AccountId xsi:nil="true"/>
-        <AccountType/>
-      </UserInfo>
-    </Student_Groups>
-    <Distribution_Groups xmlns="a3906c3e-b90e-4845-8e6f-58b92a9a2bef" xsi:nil="true"/>
-    <DefaultSectionNames xmlns="a3906c3e-b90e-4845-8e6f-58b92a9a2bef" xsi:nil="true"/>
-    <Is_Collaboration_Space_Locked xmlns="a3906c3e-b90e-4845-8e6f-58b92a9a2bef" xsi:nil="true"/>
-    <IsNotebookLocked xmlns="a3906c3e-b90e-4845-8e6f-58b92a9a2bef" xsi:nil="true"/>
-    <Self_Registration_Enabled xmlns="a3906c3e-b90e-4845-8e6f-58b92a9a2bef" xsi:nil="true"/>
-    <Linknaarmeeinfo xmlns="a3906c3e-b90e-4845-8e6f-58b92a9a2bef">
-      <Url xsi:nil="true"/>
-      <Description xsi:nil="true"/>
-    </Linknaarmeeinfo>
-    <Opmerkingen xmlns="a3906c3e-b90e-4845-8e6f-58b92a9a2bef" xsi:nil="true"/>
-  </documentManagement>
-</p:properties>
+<?mso-contentType ?>
+<FormTemplates xmlns="http://schemas.microsoft.com/sharepoint/v3/contenttype/forms">
+  <Display>DocumentLibraryForm</Display>
+  <Edit>DocumentLibraryForm</Edit>
+  <New>DocumentLibraryForm</New>
+</FormTemplates>
 </file>
 
 <file path=customXml/item2.xml><?xml version="1.0" encoding="utf-8"?>
@@ -4669,21 +4873,94 @@
 </file>
 
 <file path=customXml/item3.xml><?xml version="1.0" encoding="utf-8"?>
-<?mso-contentType ?>
-<FormTemplates xmlns="http://schemas.microsoft.com/sharepoint/v3/contenttype/forms">
-  <Display>DocumentLibraryForm</Display>
-  <Edit>DocumentLibraryForm</Edit>
-  <New>DocumentLibraryForm</New>
-</FormTemplates>
+<p:properties xmlns:p="http://schemas.microsoft.com/office/2006/metadata/properties" xmlns:xsi="http://www.w3.org/2001/XMLSchema-instance" xmlns:pc="http://schemas.microsoft.com/office/infopath/2007/PartnerControls">
+  <documentManagement>
+    <Invited_Members xmlns="a3906c3e-b90e-4845-8e6f-58b92a9a2bef" xsi:nil="true"/>
+    <AppVersion xmlns="a3906c3e-b90e-4845-8e6f-58b92a9a2bef" xsi:nil="true"/>
+    <Invited_Teachers xmlns="a3906c3e-b90e-4845-8e6f-58b92a9a2bef" xsi:nil="true"/>
+    <Invited_Students xmlns="a3906c3e-b90e-4845-8e6f-58b92a9a2bef" xsi:nil="true"/>
+    <lcf76f155ced4ddcb4097134ff3c332f xmlns="a3906c3e-b90e-4845-8e6f-58b92a9a2bef">
+      <Terms xmlns="http://schemas.microsoft.com/office/infopath/2007/PartnerControls"/>
+    </lcf76f155ced4ddcb4097134ff3c332f>
+    <Math_Settings xmlns="a3906c3e-b90e-4845-8e6f-58b92a9a2bef" xsi:nil="true"/>
+    <Has_Teacher_Only_SectionGroup xmlns="a3906c3e-b90e-4845-8e6f-58b92a9a2bef" xsi:nil="true"/>
+    <Members xmlns="a3906c3e-b90e-4845-8e6f-58b92a9a2bef">
+      <UserInfo>
+        <DisplayName/>
+        <AccountId xsi:nil="true"/>
+        <AccountType/>
+      </UserInfo>
+    </Members>
+    <Member_Groups xmlns="a3906c3e-b90e-4845-8e6f-58b92a9a2bef">
+      <UserInfo>
+        <DisplayName/>
+        <AccountId xsi:nil="true"/>
+        <AccountType/>
+      </UserInfo>
+    </Member_Groups>
+    <Teams_Channel_Section_Location xmlns="a3906c3e-b90e-4845-8e6f-58b92a9a2bef" xsi:nil="true"/>
+    <TaxCatchAll xmlns="f52fef0e-7040-4ab1-a4cf-1b03feb55e5f" xsi:nil="true"/>
+    <LMS_Mappings xmlns="a3906c3e-b90e-4845-8e6f-58b92a9a2bef" xsi:nil="true"/>
+    <Teachers xmlns="a3906c3e-b90e-4845-8e6f-58b92a9a2bef">
+      <UserInfo>
+        <DisplayName/>
+        <AccountId xsi:nil="true"/>
+        <AccountType/>
+      </UserInfo>
+    </Teachers>
+    <Templates xmlns="a3906c3e-b90e-4845-8e6f-58b92a9a2bef" xsi:nil="true"/>
+    <Has_Leaders_Only_SectionGroup xmlns="a3906c3e-b90e-4845-8e6f-58b92a9a2bef" xsi:nil="true"/>
+    <Invited_Leaders xmlns="a3906c3e-b90e-4845-8e6f-58b92a9a2bef" xsi:nil="true"/>
+    <CultureName xmlns="a3906c3e-b90e-4845-8e6f-58b92a9a2bef" xsi:nil="true"/>
+    <Owner xmlns="a3906c3e-b90e-4845-8e6f-58b92a9a2bef">
+      <UserInfo>
+        <DisplayName/>
+        <AccountId xsi:nil="true"/>
+        <AccountType/>
+      </UserInfo>
+    </Owner>
+    <Leaders xmlns="a3906c3e-b90e-4845-8e6f-58b92a9a2bef">
+      <UserInfo>
+        <DisplayName/>
+        <AccountId xsi:nil="true"/>
+        <AccountType/>
+      </UserInfo>
+    </Leaders>
+    <TeamsChannelId xmlns="a3906c3e-b90e-4845-8e6f-58b92a9a2bef" xsi:nil="true"/>
+    <NotebookType xmlns="a3906c3e-b90e-4845-8e6f-58b92a9a2bef" xsi:nil="true"/>
+    <FolderType xmlns="a3906c3e-b90e-4845-8e6f-58b92a9a2bef" xsi:nil="true"/>
+    <Students xmlns="a3906c3e-b90e-4845-8e6f-58b92a9a2bef">
+      <UserInfo>
+        <DisplayName/>
+        <AccountId xsi:nil="true"/>
+        <AccountType/>
+      </UserInfo>
+    </Students>
+    <Student_Groups xmlns="a3906c3e-b90e-4845-8e6f-58b92a9a2bef">
+      <UserInfo>
+        <DisplayName/>
+        <AccountId xsi:nil="true"/>
+        <AccountType/>
+      </UserInfo>
+    </Student_Groups>
+    <Distribution_Groups xmlns="a3906c3e-b90e-4845-8e6f-58b92a9a2bef" xsi:nil="true"/>
+    <DefaultSectionNames xmlns="a3906c3e-b90e-4845-8e6f-58b92a9a2bef" xsi:nil="true"/>
+    <Is_Collaboration_Space_Locked xmlns="a3906c3e-b90e-4845-8e6f-58b92a9a2bef" xsi:nil="true"/>
+    <IsNotebookLocked xmlns="a3906c3e-b90e-4845-8e6f-58b92a9a2bef" xsi:nil="true"/>
+    <Self_Registration_Enabled xmlns="a3906c3e-b90e-4845-8e6f-58b92a9a2bef" xsi:nil="true"/>
+    <Linknaarmeeinfo xmlns="a3906c3e-b90e-4845-8e6f-58b92a9a2bef">
+      <Url xsi:nil="true"/>
+      <Description xsi:nil="true"/>
+    </Linknaarmeeinfo>
+    <Opmerkingen xmlns="a3906c3e-b90e-4845-8e6f-58b92a9a2bef" xsi:nil="true"/>
+  </documentManagement>
+</p:properties>
 </file>
 
 <file path=customXml/itemProps1.xml><?xml version="1.0" encoding="utf-8"?>
-<ds:datastoreItem xmlns:ds="http://schemas.openxmlformats.org/officeDocument/2006/customXml" ds:itemID="{2FD9AFE6-8DBC-4F36-84F9-B2DF7F1C2C6B}">
+<ds:datastoreItem xmlns:ds="http://schemas.openxmlformats.org/officeDocument/2006/customXml" ds:itemID="{9611A360-3053-4B76-97BA-A3C67D5E60BA}">
   <ds:schemaRefs>
-    <ds:schemaRef ds:uri="http://schemas.microsoft.com/office/2006/metadata/properties"/>
-    <ds:schemaRef ds:uri="http://schemas.microsoft.com/office/infopath/2007/PartnerControls"/>
-    <ds:schemaRef ds:uri="a3906c3e-b90e-4845-8e6f-58b92a9a2bef"/>
-    <ds:schemaRef ds:uri="f52fef0e-7040-4ab1-a4cf-1b03feb55e5f"/>
+    <ds:schemaRef ds:uri="http://schemas.microsoft.com/sharepoint/v3/contenttype/forms"/>
   </ds:schemaRefs>
 </ds:datastoreItem>
 </file>
@@ -4708,9 +4985,12 @@
 </file>
 
 <file path=customXml/itemProps3.xml><?xml version="1.0" encoding="utf-8"?>
-<ds:datastoreItem xmlns:ds="http://schemas.openxmlformats.org/officeDocument/2006/customXml" ds:itemID="{9611A360-3053-4B76-97BA-A3C67D5E60BA}">
+<ds:datastoreItem xmlns:ds="http://schemas.openxmlformats.org/officeDocument/2006/customXml" ds:itemID="{2FD9AFE6-8DBC-4F36-84F9-B2DF7F1C2C6B}">
   <ds:schemaRefs>
-    <ds:schemaRef ds:uri="http://schemas.microsoft.com/sharepoint/v3/contenttype/forms"/>
+    <ds:schemaRef ds:uri="http://schemas.microsoft.com/office/2006/metadata/properties"/>
+    <ds:schemaRef ds:uri="http://schemas.microsoft.com/office/infopath/2007/PartnerControls"/>
+    <ds:schemaRef ds:uri="a3906c3e-b90e-4845-8e6f-58b92a9a2bef"/>
+    <ds:schemaRef ds:uri="f52fef0e-7040-4ab1-a4cf-1b03feb55e5f"/>
   </ds:schemaRefs>
 </ds:datastoreItem>
 </file>
</xml_diff>